<commit_message>
Added documents and changed docker-compose file
</commit_message>
<xml_diff>
--- a/src/documents/cicekspeti.docx
+++ b/src/documents/cicekspeti.docx
@@ -8,22 +8,7 @@
         <w:jc w:val="center"/>
       </w:pPr>
       <w:r>
-        <w:t>Cart</w:t>
-      </w:r>
-      <w:r>
-        <w:t xml:space="preserve"> </w:t>
-      </w:r>
-      <w:r>
-        <w:t>Managment</w:t>
-      </w:r>
-      <w:r>
-        <w:t>(</w:t>
-      </w:r>
-      <w:r>
-        <w:t>Çiçek Sepeti Projesi</w:t>
-      </w:r>
-      <w:r>
-        <w:t>)</w:t>
+        <w:t>Cart Managment(Çiçek Sepeti Projesi)</w:t>
       </w:r>
     </w:p>
     <w:p/>
@@ -452,7 +437,7 @@
           <w:sz w:val="24"/>
           <w:szCs w:val="24"/>
         </w:rPr>
-        <w:t xml:space="preserve">Bütün projelerde ortak kullanılabilecek olan katman olan </w:t>
+        <w:t xml:space="preserve">Bütün projelerde ortak kullanılabilecek katman olan </w:t>
       </w:r>
       <w:r>
         <w:rPr>
@@ -634,14 +619,7 @@
             <w14:round/>
           </w14:textOutline>
         </w:rPr>
-        <w:t xml:space="preserve">Api katmanı  </w:t>
-      </w:r>
-      <w:r>
-        <w:rPr>
-          <w:sz w:val="24"/>
-          <w:szCs w:val="24"/>
-        </w:rPr>
-        <w:t xml:space="preserve">için </w:t>
+        <w:t xml:space="preserve">Api </w:t>
       </w:r>
       <w:r>
         <w:rPr>
@@ -659,69 +637,7 @@
             <w14:round/>
           </w14:textOutline>
         </w:rPr>
-        <w:t xml:space="preserve">.Net Core Web Api </w:t>
-      </w:r>
-      <w:r>
-        <w:rPr>
-          <w:sz w:val="24"/>
-          <w:szCs w:val="24"/>
-        </w:rPr>
-        <w:t>projesi oluşturdum.</w:t>
-      </w:r>
-    </w:p>
-    <w:p/>
-    <w:p/>
-    <w:p/>
-    <w:p>
-      <w:pPr>
-        <w:pStyle w:val="ListParagraph"/>
-        <w:numPr>
-          <w:ilvl w:val="0"/>
-          <w:numId w:val="3"/>
-        </w:numPr>
-      </w:pPr>
-      <w:r>
-        <w:rPr>
-          <w:sz w:val="28"/>
-          <w:szCs w:val="28"/>
-        </w:rPr>
-        <w:lastRenderedPageBreak/>
-        <w:t>Proje</w:t>
-      </w:r>
-      <w:r>
-        <w:rPr>
-          <w:sz w:val="28"/>
-          <w:szCs w:val="28"/>
-        </w:rPr>
-        <w:t>yi Test Etme ve Biraz Kodlama</w:t>
-      </w:r>
-    </w:p>
-    <w:p>
-      <w:pPr>
-        <w:pStyle w:val="ListParagraph"/>
-      </w:pPr>
-    </w:p>
-    <w:p>
-      <w:pPr>
-        <w:pStyle w:val="ListParagraph"/>
-        <w:rPr>
-          <w:sz w:val="24"/>
-          <w:szCs w:val="24"/>
-        </w:rPr>
-      </w:pPr>
-      <w:r>
-        <w:rPr>
-          <w:sz w:val="24"/>
-          <w:szCs w:val="24"/>
-        </w:rPr>
-        <w:t>Bütün</w:t>
-      </w:r>
-      <w:r>
-        <w:rPr>
-          <w:sz w:val="24"/>
-          <w:szCs w:val="24"/>
-        </w:rPr>
-        <w:t xml:space="preserve"> katmanları oluşturduktan sonra </w:t>
+        <w:t>K</w:t>
       </w:r>
       <w:r>
         <w:rPr>
@@ -739,37 +655,14 @@
             <w14:round/>
           </w14:textOutline>
         </w:rPr>
-        <w:t xml:space="preserve">postman </w:t>
-      </w:r>
-      <w:r>
-        <w:rPr>
-          <w:sz w:val="24"/>
-          <w:szCs w:val="24"/>
-        </w:rPr>
-        <w:t>kullanarak web api yi test ettim. Api’nin düzgün bir şekilde çalıştığına emin olduktan sonra sıra kodlamaya geldi. Bunun için projemde kullanabileceğim Entitlerimi Entities Katmanında oluşturdum.</w:t>
-      </w:r>
-    </w:p>
-    <w:p>
-      <w:pPr>
-        <w:pStyle w:val="ListParagraph"/>
-        <w:rPr>
-          <w:sz w:val="24"/>
-          <w:szCs w:val="24"/>
-        </w:rPr>
-      </w:pPr>
-      <w:r>
-        <w:rPr>
-          <w:sz w:val="24"/>
-          <w:szCs w:val="24"/>
-        </w:rPr>
-        <w:t xml:space="preserve">Daha sonra </w:t>
-      </w:r>
-      <w:r>
-        <w:rPr>
-          <w:sz w:val="24"/>
-          <w:szCs w:val="24"/>
-        </w:rPr>
-        <w:t>cache için ve ilerde farklı cache mekanizmalarını kullanabileceğimizi düşünerek Core Katmanına generic bir interface (</w:t>
+        <w:t xml:space="preserve">atmanı  </w:t>
+      </w:r>
+      <w:r>
+        <w:rPr>
+          <w:sz w:val="24"/>
+          <w:szCs w:val="24"/>
+        </w:rPr>
+        <w:t xml:space="preserve">için </w:t>
       </w:r>
       <w:r>
         <w:rPr>
@@ -787,25 +680,19 @@
             <w14:round/>
           </w14:textOutline>
         </w:rPr>
-        <w:t xml:space="preserve">ICacheManager  </w:t>
-      </w:r>
-      <w:r>
-        <w:rPr>
-          <w:sz w:val="24"/>
-          <w:szCs w:val="24"/>
-        </w:rPr>
-        <w:t>adında) oluşturdum.</w:t>
-      </w:r>
-    </w:p>
-    <w:p>
-      <w:pPr>
-        <w:pStyle w:val="ListParagraph"/>
-        <w:rPr>
-          <w:sz w:val="24"/>
-          <w:szCs w:val="24"/>
-        </w:rPr>
-      </w:pPr>
-    </w:p>
+        <w:t xml:space="preserve">.Net Core Web Api </w:t>
+      </w:r>
+      <w:r>
+        <w:rPr>
+          <w:sz w:val="24"/>
+          <w:szCs w:val="24"/>
+        </w:rPr>
+        <w:t>projesi oluşturdum.</w:t>
+      </w:r>
+    </w:p>
+    <w:p/>
+    <w:p/>
+    <w:p/>
     <w:p>
       <w:pPr>
         <w:pStyle w:val="ListParagraph"/>
@@ -819,37 +706,36 @@
           <w:sz w:val="28"/>
           <w:szCs w:val="28"/>
         </w:rPr>
-        <w:t xml:space="preserve">Redis  Entegrasyonu </w:t>
-      </w:r>
-    </w:p>
-    <w:p>
-      <w:pPr>
-        <w:ind w:left="720"/>
-        <w:rPr>
-          <w:sz w:val="24"/>
-          <w:szCs w:val="24"/>
-        </w:rPr>
-      </w:pPr>
-      <w:r>
-        <w:rPr>
-          <w:sz w:val="24"/>
-          <w:szCs w:val="24"/>
-        </w:rPr>
-        <w:t>G</w:t>
-      </w:r>
-      <w:r>
-        <w:rPr>
-          <w:sz w:val="24"/>
-          <w:szCs w:val="24"/>
-        </w:rPr>
-        <w:t>eneric</w:t>
-      </w:r>
-      <w:r>
-        <w:rPr>
-          <w:sz w:val="24"/>
-          <w:szCs w:val="24"/>
-        </w:rPr>
-        <w:t xml:space="preserve"> interface hazır olduğuna göre artık </w:t>
+        <w:lastRenderedPageBreak/>
+        <w:t>Projeyi Test Etme ve Biraz Kodlama</w:t>
+      </w:r>
+    </w:p>
+    <w:p>
+      <w:pPr>
+        <w:pStyle w:val="ListParagraph"/>
+      </w:pPr>
+    </w:p>
+    <w:p>
+      <w:pPr>
+        <w:pStyle w:val="ListParagraph"/>
+        <w:rPr>
+          <w:sz w:val="24"/>
+          <w:szCs w:val="24"/>
+        </w:rPr>
+      </w:pPr>
+      <w:r>
+        <w:rPr>
+          <w:sz w:val="24"/>
+          <w:szCs w:val="24"/>
+        </w:rPr>
+        <w:t>Bütün</w:t>
+      </w:r>
+      <w:r>
+        <w:rPr>
+          <w:sz w:val="24"/>
+          <w:szCs w:val="24"/>
+        </w:rPr>
+        <w:t xml:space="preserve"> katmanları oluşturduktan sonra </w:t>
       </w:r>
       <w:r>
         <w:rPr>
@@ -867,14 +753,65 @@
             <w14:round/>
           </w14:textOutline>
         </w:rPr>
-        <w:t xml:space="preserve">redis </w:t>
-      </w:r>
-      <w:r>
-        <w:rPr>
-          <w:sz w:val="24"/>
-          <w:szCs w:val="24"/>
-        </w:rPr>
-        <w:t xml:space="preserve">veritabanını entegre edebilirim. Bunun için </w:t>
+        <w:t xml:space="preserve">postman </w:t>
+      </w:r>
+      <w:r>
+        <w:rPr>
+          <w:sz w:val="24"/>
+          <w:szCs w:val="24"/>
+        </w:rPr>
+        <w:t xml:space="preserve">kullanarak web api yi test ettim. Api’nin düzgün bir şekilde çalıştığına emin olduktan sonra sıra kodlamaya geldi. Bunun için projemde kullanabileceğim </w:t>
+      </w:r>
+      <w:r>
+        <w:rPr>
+          <w:sz w:val="24"/>
+          <w:szCs w:val="24"/>
+        </w:rPr>
+        <w:t>e</w:t>
+      </w:r>
+      <w:r>
+        <w:rPr>
+          <w:sz w:val="24"/>
+          <w:szCs w:val="24"/>
+        </w:rPr>
+        <w:t>ntit</w:t>
+      </w:r>
+      <w:r>
+        <w:rPr>
+          <w:sz w:val="24"/>
+          <w:szCs w:val="24"/>
+        </w:rPr>
+        <w:t>i</w:t>
+      </w:r>
+      <w:r>
+        <w:rPr>
+          <w:sz w:val="24"/>
+          <w:szCs w:val="24"/>
+        </w:rPr>
+        <w:t>lerimi Entities Katmanında oluşturdum.</w:t>
+      </w:r>
+    </w:p>
+    <w:p>
+      <w:pPr>
+        <w:pStyle w:val="ListParagraph"/>
+        <w:rPr>
+          <w:sz w:val="24"/>
+          <w:szCs w:val="24"/>
+        </w:rPr>
+      </w:pPr>
+      <w:r>
+        <w:rPr>
+          <w:sz w:val="24"/>
+          <w:szCs w:val="24"/>
+        </w:rPr>
+        <w:t xml:space="preserve">Daha sonra </w:t>
+      </w:r>
+      <w:r>
+        <w:rPr>
+          <w:sz w:val="24"/>
+          <w:szCs w:val="24"/>
+        </w:rPr>
+        <w:t>cache için ve ilerde farklı cache mekanizmalarını kullanabileceğimizi düşünerek Core Katmanına generic bir interface (</w:t>
       </w:r>
       <w:r>
         <w:rPr>
@@ -892,14 +829,55 @@
             <w14:round/>
           </w14:textOutline>
         </w:rPr>
-        <w:t xml:space="preserve">docker </w:t>
-      </w:r>
-      <w:r>
-        <w:rPr>
-          <w:sz w:val="24"/>
-          <w:szCs w:val="24"/>
-        </w:rPr>
-        <w:t xml:space="preserve">üzerinde redisi ayağa kaldırdım. Stackoverflow yazılımcılarının hazırlamış </w:t>
+        <w:t xml:space="preserve">ICacheManager  </w:t>
+      </w:r>
+      <w:r>
+        <w:rPr>
+          <w:sz w:val="24"/>
+          <w:szCs w:val="24"/>
+        </w:rPr>
+        <w:t>adında) oluşturdum.</w:t>
+      </w:r>
+    </w:p>
+    <w:p>
+      <w:pPr>
+        <w:pStyle w:val="ListParagraph"/>
+        <w:rPr>
+          <w:sz w:val="24"/>
+          <w:szCs w:val="24"/>
+        </w:rPr>
+      </w:pPr>
+    </w:p>
+    <w:p>
+      <w:pPr>
+        <w:pStyle w:val="ListParagraph"/>
+        <w:numPr>
+          <w:ilvl w:val="0"/>
+          <w:numId w:val="3"/>
+        </w:numPr>
+      </w:pPr>
+      <w:r>
+        <w:rPr>
+          <w:sz w:val="28"/>
+          <w:szCs w:val="28"/>
+        </w:rPr>
+        <w:t xml:space="preserve">Redis  Entegrasyonu </w:t>
+      </w:r>
+    </w:p>
+    <w:p>
+      <w:pPr>
+        <w:ind w:left="720"/>
+        <w:rPr>
+          <w:sz w:val="24"/>
+          <w:szCs w:val="24"/>
+        </w:rPr>
+      </w:pPr>
+      <w:r>
+        <w:rPr>
+          <w:sz w:val="24"/>
+          <w:szCs w:val="24"/>
+        </w:rPr>
+        <w:t xml:space="preserve">Generic interface hazır olduğuna göre artık </w:t>
       </w:r>
       <w:r>
         <w:rPr>
@@ -917,64 +895,7 @@
             <w14:round/>
           </w14:textOutline>
         </w:rPr>
-        <w:t xml:space="preserve">StackExchange.Redis </w:t>
-      </w:r>
-      <w:r>
-        <w:rPr>
-          <w:sz w:val="24"/>
-          <w:szCs w:val="24"/>
-        </w:rPr>
-        <w:t>kütüphanesi yardımı ile Redisi kütüphaneme dahil ettim. ICacheManager interfacesini implemente eden ve redis üzerinde işlem yapabileceğim RedisCache sınıfını oluşturdum.</w:t>
-      </w:r>
-    </w:p>
-    <w:p>
-      <w:pPr>
-        <w:ind w:left="720"/>
-        <w:rPr>
-          <w:sz w:val="24"/>
-          <w:szCs w:val="24"/>
-        </w:rPr>
-      </w:pPr>
-    </w:p>
-    <w:p>
-      <w:pPr>
-        <w:pStyle w:val="ListParagraph"/>
-        <w:numPr>
-          <w:ilvl w:val="0"/>
-          <w:numId w:val="3"/>
-        </w:numPr>
-      </w:pPr>
-      <w:r>
-        <w:rPr>
-          <w:sz w:val="28"/>
-          <w:szCs w:val="28"/>
-        </w:rPr>
-        <w:t>Business Katmanının Kodlanması</w:t>
-      </w:r>
-    </w:p>
-    <w:p>
-      <w:pPr>
-        <w:pStyle w:val="ListParagraph"/>
-        <w:rPr>
-          <w:sz w:val="28"/>
-          <w:szCs w:val="28"/>
-        </w:rPr>
-      </w:pPr>
-    </w:p>
-    <w:p>
-      <w:pPr>
-        <w:pStyle w:val="ListParagraph"/>
-        <w:rPr>
-          <w:sz w:val="24"/>
-          <w:szCs w:val="24"/>
-        </w:rPr>
-      </w:pPr>
-      <w:r>
-        <w:rPr>
-          <w:sz w:val="24"/>
-          <w:szCs w:val="24"/>
-        </w:rPr>
-        <w:t xml:space="preserve">Rediste projeme dahil olunca artık sepet işlemlerini yapabilirim. Bunun için business katmanında CartService adında bir sınıf içerisinde daha önce yazmış olduğum ICacheManager sınıfını constructordan enjecte ettim ve </w:t>
+        <w:t xml:space="preserve">redis </w:t>
       </w:r>
       <w:r>
         <w:rPr>
@@ -992,44 +913,14 @@
             <w14:round/>
           </w14:textOutline>
         </w:rPr>
-        <w:t xml:space="preserve">dependency injection </w:t>
-      </w:r>
-      <w:r>
-        <w:rPr>
-          <w:sz w:val="24"/>
-          <w:szCs w:val="24"/>
-        </w:rPr>
-        <w:t xml:space="preserve">için  </w:t>
-      </w:r>
-    </w:p>
-    <w:p>
-      <w:pPr>
-        <w:pStyle w:val="ListParagraph"/>
-        <w:rPr>
-          <w:sz w:val="24"/>
-          <w:szCs w:val="24"/>
-        </w:rPr>
-      </w:pPr>
-      <w:r>
-        <w:rPr>
-          <w:sz w:val="24"/>
-          <w:szCs w:val="24"/>
-        </w:rPr>
-        <w:t>D</w:t>
-      </w:r>
-      <w:r>
-        <w:rPr>
-          <w:sz w:val="24"/>
-          <w:szCs w:val="24"/>
-        </w:rPr>
-        <w:t>efaul</w:t>
-      </w:r>
-      <w:r>
-        <w:rPr>
-          <w:sz w:val="24"/>
-          <w:szCs w:val="24"/>
-        </w:rPr>
-        <w:t xml:space="preserve">t gelen </w:t>
+        <w:t xml:space="preserve">veritabanını </w:t>
+      </w:r>
+      <w:r>
+        <w:rPr>
+          <w:sz w:val="24"/>
+          <w:szCs w:val="24"/>
+        </w:rPr>
+        <w:t xml:space="preserve">entegre edebilirim. Bunun için </w:t>
       </w:r>
       <w:r>
         <w:rPr>
@@ -1047,64 +938,28 @@
             <w14:round/>
           </w14:textOutline>
         </w:rPr>
-        <w:t xml:space="preserve">.Net Core IOC </w:t>
-      </w:r>
-      <w:r>
-        <w:rPr>
-          <w:sz w:val="24"/>
-          <w:szCs w:val="24"/>
-        </w:rPr>
-        <w:t>containerı kullandım. Artık sepete ürün eklerken yapılacak kontrol için ortam hazır durumda.</w:t>
-      </w:r>
-    </w:p>
-    <w:p>
-      <w:pPr>
-        <w:pStyle w:val="ListParagraph"/>
-        <w:rPr>
-          <w:sz w:val="24"/>
-          <w:szCs w:val="24"/>
-        </w:rPr>
-      </w:pPr>
-    </w:p>
-    <w:p>
-      <w:pPr>
-        <w:pStyle w:val="ListParagraph"/>
-        <w:numPr>
-          <w:ilvl w:val="0"/>
-          <w:numId w:val="3"/>
-        </w:numPr>
-      </w:pPr>
-      <w:r>
-        <w:rPr>
-          <w:sz w:val="28"/>
-          <w:szCs w:val="28"/>
-        </w:rPr>
-        <w:t>Automapper  ve FluentValidation kütüphanelerini Dahil Etme</w:t>
-      </w:r>
-    </w:p>
-    <w:p>
-      <w:pPr>
-        <w:pStyle w:val="ListParagraph"/>
-        <w:rPr>
-          <w:sz w:val="28"/>
-          <w:szCs w:val="28"/>
-        </w:rPr>
-      </w:pPr>
-    </w:p>
-    <w:p>
-      <w:pPr>
-        <w:pStyle w:val="ListParagraph"/>
-        <w:rPr>
-          <w:sz w:val="24"/>
-          <w:szCs w:val="24"/>
-        </w:rPr>
-      </w:pPr>
-      <w:r>
-        <w:rPr>
-          <w:sz w:val="24"/>
-          <w:szCs w:val="24"/>
-        </w:rPr>
-        <w:t xml:space="preserve">UI’dan gelen (DTO diyorum) modelleri istediğim modele dönüştürmek (Enitity) için </w:t>
+        <w:t xml:space="preserve">docker </w:t>
+      </w:r>
+      <w:r>
+        <w:rPr>
+          <w:sz w:val="24"/>
+          <w:szCs w:val="24"/>
+        </w:rPr>
+        <w:t xml:space="preserve">üzerinde redisi ayağa kaldırdım. Stackoverflow yazılımcılarının </w:t>
+      </w:r>
+      <w:r>
+        <w:rPr>
+          <w:sz w:val="24"/>
+          <w:szCs w:val="24"/>
+        </w:rPr>
+        <w:t>geliştirmiş olduğu</w:t>
+      </w:r>
+      <w:r>
+        <w:rPr>
+          <w:sz w:val="24"/>
+          <w:szCs w:val="24"/>
+        </w:rPr>
+        <w:t xml:space="preserve"> </w:t>
       </w:r>
       <w:r>
         <w:rPr>
@@ -1122,14 +977,92 @@
             <w14:round/>
           </w14:textOutline>
         </w:rPr>
-        <w:t>Automapper</w:t>
-      </w:r>
-      <w:r>
-        <w:rPr>
-          <w:sz w:val="24"/>
-          <w:szCs w:val="24"/>
-        </w:rPr>
-        <w:t xml:space="preserve"> kütüphanesini dahil ettim. Daha sonra bu modellerin validasyonu için </w:t>
+        <w:t xml:space="preserve">StackExchange.Redis </w:t>
+      </w:r>
+      <w:r>
+        <w:rPr>
+          <w:sz w:val="24"/>
+          <w:szCs w:val="24"/>
+        </w:rPr>
+        <w:t>kütüphane</w:t>
+      </w:r>
+      <w:r>
+        <w:rPr>
+          <w:sz w:val="24"/>
+          <w:szCs w:val="24"/>
+        </w:rPr>
+        <w:t>sinin</w:t>
+      </w:r>
+      <w:r>
+        <w:rPr>
+          <w:sz w:val="24"/>
+          <w:szCs w:val="24"/>
+        </w:rPr>
+        <w:t xml:space="preserve"> yardımı ile Redisi kütüphaneme dahil ettim. ICacheManager interfacesini implemente eden ve redis üzerinde işlem yapabileceğim RedisCache</w:t>
+      </w:r>
+      <w:r>
+        <w:rPr>
+          <w:sz w:val="24"/>
+          <w:szCs w:val="24"/>
+        </w:rPr>
+        <w:t xml:space="preserve"> somut</w:t>
+      </w:r>
+      <w:r>
+        <w:rPr>
+          <w:sz w:val="24"/>
+          <w:szCs w:val="24"/>
+        </w:rPr>
+        <w:t xml:space="preserve"> sınıfını oluşturdum.</w:t>
+      </w:r>
+    </w:p>
+    <w:p>
+      <w:pPr>
+        <w:ind w:left="720"/>
+        <w:rPr>
+          <w:sz w:val="24"/>
+          <w:szCs w:val="24"/>
+        </w:rPr>
+      </w:pPr>
+    </w:p>
+    <w:p>
+      <w:pPr>
+        <w:pStyle w:val="ListParagraph"/>
+        <w:numPr>
+          <w:ilvl w:val="0"/>
+          <w:numId w:val="3"/>
+        </w:numPr>
+      </w:pPr>
+      <w:r>
+        <w:rPr>
+          <w:sz w:val="28"/>
+          <w:szCs w:val="28"/>
+        </w:rPr>
+        <w:t>Business Katmanının Kodlanması</w:t>
+      </w:r>
+    </w:p>
+    <w:p>
+      <w:pPr>
+        <w:pStyle w:val="ListParagraph"/>
+        <w:rPr>
+          <w:sz w:val="28"/>
+          <w:szCs w:val="28"/>
+        </w:rPr>
+      </w:pPr>
+    </w:p>
+    <w:p>
+      <w:pPr>
+        <w:pStyle w:val="ListParagraph"/>
+        <w:rPr>
+          <w:sz w:val="24"/>
+          <w:szCs w:val="24"/>
+        </w:rPr>
+      </w:pPr>
+      <w:r>
+        <w:rPr>
+          <w:sz w:val="24"/>
+          <w:szCs w:val="24"/>
+        </w:rPr>
+        <w:t xml:space="preserve">Rediste projeme dahil olunca artık sepet işlemlerini yapabilirim. Bunun için business katmanında CartService adında bir sınıf içerisinde daha önce yazmış olduğum ICacheManager sınıfını constructordan enjecte ettim ve </w:t>
       </w:r>
       <w:r>
         <w:rPr>
@@ -1147,80 +1080,37 @@
             <w14:round/>
           </w14:textOutline>
         </w:rPr>
-        <w:t>FluentValidation</w:t>
-      </w:r>
-      <w:r>
-        <w:rPr>
-          <w:sz w:val="24"/>
-          <w:szCs w:val="24"/>
-        </w:rPr>
-        <w:t xml:space="preserve"> kütüphanesini kullandım.  Böylece sepete ürün eklerken model validasyonunu ve modeli istediğimiz entitiye dönüştürmüş olduk.</w:t>
-      </w:r>
-    </w:p>
-    <w:p>
-      <w:pPr>
-        <w:pStyle w:val="ListParagraph"/>
-        <w:rPr>
-          <w:sz w:val="24"/>
-          <w:szCs w:val="24"/>
-        </w:rPr>
-      </w:pPr>
-    </w:p>
-    <w:p>
-      <w:pPr>
-        <w:pStyle w:val="ListParagraph"/>
-      </w:pPr>
-    </w:p>
-    <w:p>
-      <w:pPr>
-        <w:pStyle w:val="ListParagraph"/>
-        <w:numPr>
-          <w:ilvl w:val="0"/>
-          <w:numId w:val="3"/>
-        </w:numPr>
-        <w:rPr>
-          <w:sz w:val="28"/>
-          <w:szCs w:val="28"/>
-        </w:rPr>
-      </w:pPr>
-      <w:r>
-        <w:rPr>
-          <w:sz w:val="28"/>
-          <w:szCs w:val="28"/>
-        </w:rPr>
-        <w:t>A</w:t>
-      </w:r>
-      <w:r>
-        <w:rPr>
-          <w:sz w:val="28"/>
-          <w:szCs w:val="28"/>
-        </w:rPr>
-        <w:t>pi Kodlama</w:t>
-      </w:r>
-    </w:p>
-    <w:p>
-      <w:pPr>
-        <w:pStyle w:val="ListParagraph"/>
-        <w:rPr>
-          <w:sz w:val="28"/>
-          <w:szCs w:val="28"/>
-        </w:rPr>
-      </w:pPr>
-    </w:p>
-    <w:p>
-      <w:pPr>
-        <w:pStyle w:val="ListParagraph"/>
-        <w:rPr>
-          <w:sz w:val="24"/>
-          <w:szCs w:val="24"/>
-        </w:rPr>
-      </w:pPr>
-      <w:r>
-        <w:rPr>
-          <w:sz w:val="24"/>
-          <w:szCs w:val="24"/>
-        </w:rPr>
-        <w:t xml:space="preserve">Dışarıya açılacak kapımız olan </w:t>
+        <w:t xml:space="preserve">dependency injection </w:t>
+      </w:r>
+      <w:r>
+        <w:rPr>
+          <w:sz w:val="24"/>
+          <w:szCs w:val="24"/>
+        </w:rPr>
+        <w:t xml:space="preserve">için  </w:t>
+      </w:r>
+    </w:p>
+    <w:p>
+      <w:pPr>
+        <w:pStyle w:val="ListParagraph"/>
+        <w:rPr>
+          <w:sz w:val="24"/>
+          <w:szCs w:val="24"/>
+        </w:rPr>
+      </w:pPr>
+      <w:r>
+        <w:rPr>
+          <w:sz w:val="24"/>
+          <w:szCs w:val="24"/>
+        </w:rPr>
+        <w:t xml:space="preserve"> default</w:t>
+      </w:r>
+      <w:r>
+        <w:rPr>
+          <w:sz w:val="24"/>
+          <w:szCs w:val="24"/>
+        </w:rPr>
+        <w:t xml:space="preserve"> gelen </w:t>
       </w:r>
       <w:r>
         <w:rPr>
@@ -1238,14 +1128,64 @@
             <w14:round/>
           </w14:textOutline>
         </w:rPr>
-        <w:t xml:space="preserve">.Net Core Api </w:t>
-      </w:r>
-      <w:r>
-        <w:rPr>
-          <w:sz w:val="24"/>
-          <w:szCs w:val="24"/>
-        </w:rPr>
-        <w:t xml:space="preserve">‘ ya ICartService interfaceni ekledim. Bu interface ile soyutladıktan sonra api end pointlere gerekli metotları çağırarak sepete ekleme işlemlerini baştan sona yapabilir duruma geldim. Api hata yakalama için bir tane middleware yazdım. Bu </w:t>
+        <w:t xml:space="preserve">.Net Core IOC </w:t>
+      </w:r>
+      <w:r>
+        <w:rPr>
+          <w:sz w:val="24"/>
+          <w:szCs w:val="24"/>
+        </w:rPr>
+        <w:t>containerı kullandım. Artık sepete ürün eklerken yapılacak kontrol için ortam hazır durumda.</w:t>
+      </w:r>
+    </w:p>
+    <w:p>
+      <w:pPr>
+        <w:pStyle w:val="ListParagraph"/>
+        <w:rPr>
+          <w:sz w:val="24"/>
+          <w:szCs w:val="24"/>
+        </w:rPr>
+      </w:pPr>
+    </w:p>
+    <w:p>
+      <w:pPr>
+        <w:pStyle w:val="ListParagraph"/>
+        <w:numPr>
+          <w:ilvl w:val="0"/>
+          <w:numId w:val="3"/>
+        </w:numPr>
+      </w:pPr>
+      <w:r>
+        <w:rPr>
+          <w:sz w:val="28"/>
+          <w:szCs w:val="28"/>
+        </w:rPr>
+        <w:t>Automapper  ve FluentValidation kütüphanelerini Dahil Etme</w:t>
+      </w:r>
+    </w:p>
+    <w:p>
+      <w:pPr>
+        <w:pStyle w:val="ListParagraph"/>
+        <w:rPr>
+          <w:sz w:val="28"/>
+          <w:szCs w:val="28"/>
+        </w:rPr>
+      </w:pPr>
+    </w:p>
+    <w:p>
+      <w:pPr>
+        <w:pStyle w:val="ListParagraph"/>
+        <w:rPr>
+          <w:sz w:val="24"/>
+          <w:szCs w:val="24"/>
+        </w:rPr>
+      </w:pPr>
+      <w:r>
+        <w:rPr>
+          <w:sz w:val="24"/>
+          <w:szCs w:val="24"/>
+        </w:rPr>
+        <w:t xml:space="preserve">UI’dan gelen (DTO diyorum) modelleri istediğim modele dönüştürmek (Enitity) için </w:t>
       </w:r>
       <w:r>
         <w:rPr>
@@ -1263,69 +1203,14 @@
             <w14:round/>
           </w14:textOutline>
         </w:rPr>
-        <w:t xml:space="preserve">middleware </w:t>
-      </w:r>
-      <w:r>
-        <w:rPr>
-          <w:sz w:val="24"/>
-          <w:szCs w:val="24"/>
-        </w:rPr>
-        <w:t>ile back-end oluşan hataları istediğim gibi manipüle etme imkanım oldu.</w:t>
-      </w:r>
-    </w:p>
-    <w:p>
-      <w:pPr>
-        <w:pStyle w:val="ListParagraph"/>
-        <w:rPr>
-          <w:sz w:val="24"/>
-          <w:szCs w:val="24"/>
-        </w:rPr>
-      </w:pPr>
-    </w:p>
-    <w:p>
-      <w:pPr>
-        <w:pStyle w:val="ListParagraph"/>
-        <w:numPr>
-          <w:ilvl w:val="0"/>
-          <w:numId w:val="3"/>
-        </w:numPr>
-        <w:rPr>
-          <w:sz w:val="28"/>
-          <w:szCs w:val="28"/>
-        </w:rPr>
-      </w:pPr>
-      <w:r>
-        <w:rPr>
-          <w:sz w:val="28"/>
-          <w:szCs w:val="28"/>
-        </w:rPr>
-        <w:lastRenderedPageBreak/>
-        <w:t xml:space="preserve">Projeyi Dockerize etme </w:t>
-      </w:r>
-    </w:p>
-    <w:p>
-      <w:pPr>
-        <w:pStyle w:val="ListParagraph"/>
-        <w:rPr>
-          <w:sz w:val="28"/>
-          <w:szCs w:val="28"/>
-        </w:rPr>
-      </w:pPr>
-    </w:p>
-    <w:p>
-      <w:pPr>
-        <w:pStyle w:val="ListParagraph"/>
-        <w:rPr>
-          <w:sz w:val="24"/>
-          <w:szCs w:val="24"/>
-        </w:rPr>
-      </w:pPr>
-      <w:r>
-        <w:rPr>
-          <w:sz w:val="24"/>
-          <w:szCs w:val="24"/>
-        </w:rPr>
-        <w:t xml:space="preserve">Uçtan uca projeyi çalışabilir hale getirdikten sonra projeyi </w:t>
+        <w:t>Automapper</w:t>
+      </w:r>
+      <w:r>
+        <w:rPr>
+          <w:sz w:val="24"/>
+          <w:szCs w:val="24"/>
+        </w:rPr>
+        <w:t xml:space="preserve"> kütüphanesini dahil ettim. Daha sonra bu modellerin validasyonu için </w:t>
       </w:r>
       <w:r>
         <w:rPr>
@@ -1343,14 +1228,80 @@
             <w14:round/>
           </w14:textOutline>
         </w:rPr>
-        <w:t xml:space="preserve">dockera </w:t>
-      </w:r>
-      <w:r>
-        <w:rPr>
-          <w:sz w:val="24"/>
-          <w:szCs w:val="24"/>
-        </w:rPr>
-        <w:t xml:space="preserve">yüklemek için Api projeme </w:t>
+        <w:t>FluentValidation</w:t>
+      </w:r>
+      <w:r>
+        <w:rPr>
+          <w:sz w:val="24"/>
+          <w:szCs w:val="24"/>
+        </w:rPr>
+        <w:t xml:space="preserve"> kütüphanesini kullandım.  Böylece sepete ürün eklerken model validasyonunu ve modeli istediğimiz entitiye dönüştürmüş olduk.</w:t>
+      </w:r>
+    </w:p>
+    <w:p>
+      <w:pPr>
+        <w:pStyle w:val="ListParagraph"/>
+        <w:rPr>
+          <w:sz w:val="24"/>
+          <w:szCs w:val="24"/>
+        </w:rPr>
+      </w:pPr>
+    </w:p>
+    <w:p>
+      <w:pPr>
+        <w:pStyle w:val="ListParagraph"/>
+      </w:pPr>
+    </w:p>
+    <w:p>
+      <w:pPr>
+        <w:pStyle w:val="ListParagraph"/>
+        <w:numPr>
+          <w:ilvl w:val="0"/>
+          <w:numId w:val="3"/>
+        </w:numPr>
+        <w:rPr>
+          <w:sz w:val="28"/>
+          <w:szCs w:val="28"/>
+        </w:rPr>
+      </w:pPr>
+      <w:r>
+        <w:rPr>
+          <w:sz w:val="28"/>
+          <w:szCs w:val="28"/>
+        </w:rPr>
+        <w:t>A</w:t>
+      </w:r>
+      <w:r>
+        <w:rPr>
+          <w:sz w:val="28"/>
+          <w:szCs w:val="28"/>
+        </w:rPr>
+        <w:t>pi Kodlama</w:t>
+      </w:r>
+    </w:p>
+    <w:p>
+      <w:pPr>
+        <w:pStyle w:val="ListParagraph"/>
+        <w:rPr>
+          <w:sz w:val="28"/>
+          <w:szCs w:val="28"/>
+        </w:rPr>
+      </w:pPr>
+    </w:p>
+    <w:p>
+      <w:pPr>
+        <w:pStyle w:val="ListParagraph"/>
+        <w:rPr>
+          <w:sz w:val="24"/>
+          <w:szCs w:val="24"/>
+        </w:rPr>
+      </w:pPr>
+      <w:r>
+        <w:rPr>
+          <w:sz w:val="24"/>
+          <w:szCs w:val="24"/>
+        </w:rPr>
+        <w:t xml:space="preserve">Dışarıya açılacak kapımız olan </w:t>
       </w:r>
       <w:r>
         <w:rPr>
@@ -1368,14 +1319,14 @@
             <w14:round/>
           </w14:textOutline>
         </w:rPr>
-        <w:t xml:space="preserve">Dockerfile </w:t>
-      </w:r>
-      <w:r>
-        <w:rPr>
-          <w:sz w:val="24"/>
-          <w:szCs w:val="24"/>
-        </w:rPr>
-        <w:t xml:space="preserve">dosyasını ekledim ve projemi dockera yüklemiş oldum. Daha sonra projeyi ve redisi tek komut ile çalıştırmak için </w:t>
+        <w:t xml:space="preserve">.Net Core Api </w:t>
+      </w:r>
+      <w:r>
+        <w:rPr>
+          <w:sz w:val="24"/>
+          <w:szCs w:val="24"/>
+        </w:rPr>
+        <w:t xml:space="preserve">‘ ya ICartService interfaceni ekledim. Bu interface ile soyutladıktan sonra api end pointlere gerekli metotları çağırarak sepete ekleme işlemlerini baştan sona yapabilir duruma geldim. Api hata yakalama için bir tane middleware yazdım. Bu </w:t>
       </w:r>
       <w:r>
         <w:rPr>
@@ -1393,14 +1344,28 @@
             <w14:round/>
           </w14:textOutline>
         </w:rPr>
-        <w:t xml:space="preserve">docker-compose.yml </w:t>
-      </w:r>
-      <w:r>
-        <w:rPr>
-          <w:sz w:val="24"/>
-          <w:szCs w:val="24"/>
-        </w:rPr>
-        <w:t xml:space="preserve">dosyasına gerekli konfigürasyonları yaparak tek komut ile projenin çalışır duruma gelmesini sağladım. </w:t>
+        <w:t xml:space="preserve">middleware </w:t>
+      </w:r>
+      <w:r>
+        <w:rPr>
+          <w:sz w:val="24"/>
+          <w:szCs w:val="24"/>
+        </w:rPr>
+        <w:t>ile back-end</w:t>
+      </w:r>
+      <w:r>
+        <w:rPr>
+          <w:sz w:val="24"/>
+          <w:szCs w:val="24"/>
+        </w:rPr>
+        <w:t xml:space="preserve"> de</w:t>
+      </w:r>
+      <w:r>
+        <w:rPr>
+          <w:sz w:val="24"/>
+          <w:szCs w:val="24"/>
+        </w:rPr>
+        <w:t xml:space="preserve"> oluşan hataları istediğim gibi manipüle etme imkanım oldu.</w:t>
       </w:r>
     </w:p>
     <w:p>
@@ -1429,39 +1394,33 @@
           <w:sz w:val="28"/>
           <w:szCs w:val="28"/>
         </w:rPr>
-        <w:t>Unit Test Yazma</w:t>
-      </w:r>
-    </w:p>
-    <w:p>
-      <w:pPr>
-        <w:pStyle w:val="ListParagraph"/>
-        <w:rPr>
-          <w:sz w:val="28"/>
-          <w:szCs w:val="28"/>
-        </w:rPr>
-      </w:pPr>
-    </w:p>
-    <w:p>
-      <w:pPr>
-        <w:pStyle w:val="ListParagraph"/>
-        <w:rPr>
-          <w:sz w:val="24"/>
-          <w:szCs w:val="24"/>
-        </w:rPr>
-      </w:pPr>
-      <w:r>
-        <w:rPr>
-          <w:sz w:val="24"/>
-          <w:szCs w:val="24"/>
-        </w:rPr>
-        <w:t>Projenin business kısımları için gerekli gördüğüm</w:t>
-      </w:r>
-      <w:r>
-        <w:rPr>
-          <w:sz w:val="24"/>
-          <w:szCs w:val="24"/>
-        </w:rPr>
-        <w:t xml:space="preserve"> </w:t>
+        <w:lastRenderedPageBreak/>
+        <w:t xml:space="preserve">Projeyi Dockerize etme </w:t>
+      </w:r>
+    </w:p>
+    <w:p>
+      <w:pPr>
+        <w:pStyle w:val="ListParagraph"/>
+        <w:rPr>
+          <w:sz w:val="28"/>
+          <w:szCs w:val="28"/>
+        </w:rPr>
+      </w:pPr>
+    </w:p>
+    <w:p>
+      <w:pPr>
+        <w:pStyle w:val="ListParagraph"/>
+        <w:rPr>
+          <w:sz w:val="24"/>
+          <w:szCs w:val="24"/>
+        </w:rPr>
+      </w:pPr>
+      <w:r>
+        <w:rPr>
+          <w:sz w:val="24"/>
+          <w:szCs w:val="24"/>
+        </w:rPr>
+        <w:t xml:space="preserve">Uçtan uca projeyi çalışabilir hale getirdikten sonra projeyi </w:t>
       </w:r>
       <w:r>
         <w:rPr>
@@ -1479,7 +1438,14 @@
             <w14:round/>
           </w14:textOutline>
         </w:rPr>
-        <w:t>Unit</w:t>
+        <w:t xml:space="preserve">dockera </w:t>
+      </w:r>
+      <w:r>
+        <w:rPr>
+          <w:sz w:val="24"/>
+          <w:szCs w:val="24"/>
+        </w:rPr>
+        <w:t xml:space="preserve">yüklemek için Api projeme </w:t>
       </w:r>
       <w:r>
         <w:rPr>
@@ -1497,14 +1463,14 @@
             <w14:round/>
           </w14:textOutline>
         </w:rPr>
-        <w:t xml:space="preserve"> testlerimi</w:t>
-      </w:r>
-      <w:r>
-        <w:rPr>
-          <w:sz w:val="24"/>
-          <w:szCs w:val="24"/>
-        </w:rPr>
-        <w:t xml:space="preserve"> yazdım. Unit testleri yazarken </w:t>
+        <w:t xml:space="preserve">Dockerfile </w:t>
+      </w:r>
+      <w:r>
+        <w:rPr>
+          <w:sz w:val="24"/>
+          <w:szCs w:val="24"/>
+        </w:rPr>
+        <w:t xml:space="preserve">dosyasını ekledim ve projemi dockera yüklemiş oldum. Daha sonra projeyi ve redisi tek komut ile çalıştırmak için </w:t>
       </w:r>
       <w:r>
         <w:rPr>
@@ -1522,22 +1488,22 @@
             <w14:round/>
           </w14:textOutline>
         </w:rPr>
-        <w:t xml:space="preserve">XUnit kütüphanesini </w:t>
-      </w:r>
-      <w:r>
-        <w:rPr>
-          <w:sz w:val="24"/>
-          <w:szCs w:val="24"/>
-        </w:rPr>
-        <w:t>tercih ettim.</w:t>
-      </w:r>
-    </w:p>
-    <w:p>
-      <w:pPr>
-        <w:pStyle w:val="ListParagraph"/>
-        <w:rPr>
-          <w:sz w:val="28"/>
-          <w:szCs w:val="28"/>
+        <w:t xml:space="preserve">docker-compose.yml </w:t>
+      </w:r>
+      <w:r>
+        <w:rPr>
+          <w:sz w:val="24"/>
+          <w:szCs w:val="24"/>
+        </w:rPr>
+        <w:t xml:space="preserve">dosyasına gerekli konfigürasyonları yaparak tek komut ile projenin çalışır duruma gelmesini sağladım. </w:t>
+      </w:r>
+    </w:p>
+    <w:p>
+      <w:pPr>
+        <w:pStyle w:val="ListParagraph"/>
+        <w:rPr>
+          <w:sz w:val="24"/>
+          <w:szCs w:val="24"/>
         </w:rPr>
       </w:pPr>
     </w:p>
@@ -1558,32 +1524,39 @@
           <w:sz w:val="28"/>
           <w:szCs w:val="28"/>
         </w:rPr>
-        <w:t>Swagger Entegrasyonu</w:t>
-      </w:r>
-    </w:p>
-    <w:p>
-      <w:pPr>
-        <w:pStyle w:val="ListParagraph"/>
-        <w:rPr>
-          <w:sz w:val="28"/>
-          <w:szCs w:val="28"/>
-        </w:rPr>
-      </w:pPr>
-    </w:p>
-    <w:p>
-      <w:pPr>
-        <w:pStyle w:val="ListParagraph"/>
-        <w:rPr>
-          <w:sz w:val="28"/>
-          <w:szCs w:val="28"/>
-        </w:rPr>
-      </w:pPr>
-      <w:r>
-        <w:rPr>
-          <w:sz w:val="24"/>
-          <w:szCs w:val="24"/>
-        </w:rPr>
-        <w:t xml:space="preserve">Yazdığım api end-pointlerini dökümante etmek ve testlerinin kolayca yapılmasını sağlamak için projeme </w:t>
+        <w:t>Unit Test Yazma</w:t>
+      </w:r>
+    </w:p>
+    <w:p>
+      <w:pPr>
+        <w:pStyle w:val="ListParagraph"/>
+        <w:rPr>
+          <w:sz w:val="28"/>
+          <w:szCs w:val="28"/>
+        </w:rPr>
+      </w:pPr>
+    </w:p>
+    <w:p>
+      <w:pPr>
+        <w:pStyle w:val="ListParagraph"/>
+        <w:rPr>
+          <w:sz w:val="24"/>
+          <w:szCs w:val="24"/>
+        </w:rPr>
+      </w:pPr>
+      <w:r>
+        <w:rPr>
+          <w:sz w:val="24"/>
+          <w:szCs w:val="24"/>
+        </w:rPr>
+        <w:t>Projenin business kısımları için gerekli gördüğüm</w:t>
+      </w:r>
+      <w:r>
+        <w:rPr>
+          <w:sz w:val="24"/>
+          <w:szCs w:val="24"/>
+        </w:rPr>
+        <w:t xml:space="preserve"> </w:t>
       </w:r>
       <w:r>
         <w:rPr>
@@ -1601,6 +1574,160 @@
             <w14:round/>
           </w14:textOutline>
         </w:rPr>
+        <w:t>Unit</w:t>
+      </w:r>
+      <w:r>
+        <w:rPr>
+          <w:color w:val="4472C4" w:themeColor="accent1"/>
+          <w:sz w:val="24"/>
+          <w:szCs w:val="24"/>
+          <w14:shadow w14:blurRad="38100" w14:dist="25400" w14:dir="5400000" w14:sx="100000" w14:sy="100000" w14:kx="0" w14:ky="0" w14:algn="ctr">
+            <w14:srgbClr w14:val="6E747A">
+              <w14:alpha w14:val="57000"/>
+            </w14:srgbClr>
+          </w14:shadow>
+          <w14:textOutline w14:w="0" w14:cap="flat" w14:cmpd="sng" w14:algn="ctr">
+            <w14:noFill/>
+            <w14:prstDash w14:val="solid"/>
+            <w14:round/>
+          </w14:textOutline>
+        </w:rPr>
+        <w:t xml:space="preserve"> testlerimi</w:t>
+      </w:r>
+      <w:r>
+        <w:rPr>
+          <w:sz w:val="24"/>
+          <w:szCs w:val="24"/>
+        </w:rPr>
+        <w:t xml:space="preserve"> yazdım. Unit testleri yazarken </w:t>
+      </w:r>
+      <w:r>
+        <w:rPr>
+          <w:color w:val="4472C4" w:themeColor="accent1"/>
+          <w:sz w:val="24"/>
+          <w:szCs w:val="24"/>
+          <w14:shadow w14:blurRad="38100" w14:dist="25400" w14:dir="5400000" w14:sx="100000" w14:sy="100000" w14:kx="0" w14:ky="0" w14:algn="ctr">
+            <w14:srgbClr w14:val="6E747A">
+              <w14:alpha w14:val="57000"/>
+            </w14:srgbClr>
+          </w14:shadow>
+          <w14:textOutline w14:w="0" w14:cap="flat" w14:cmpd="sng" w14:algn="ctr">
+            <w14:noFill/>
+            <w14:prstDash w14:val="solid"/>
+            <w14:round/>
+          </w14:textOutline>
+        </w:rPr>
+        <w:t xml:space="preserve">XUnit kütüphanesini </w:t>
+      </w:r>
+      <w:r>
+        <w:rPr>
+          <w:sz w:val="24"/>
+          <w:szCs w:val="24"/>
+        </w:rPr>
+        <w:t>tercih ettim.</w:t>
+      </w:r>
+      <w:r>
+        <w:rPr>
+          <w:sz w:val="24"/>
+          <w:szCs w:val="24"/>
+        </w:rPr>
+        <w:t xml:space="preserve"> Burda bağımlılakları yönetmek ve sahte datalar için “</w:t>
+      </w:r>
+      <w:r>
+        <w:rPr>
+          <w:color w:val="4472C4" w:themeColor="accent1"/>
+          <w:sz w:val="24"/>
+          <w:szCs w:val="24"/>
+          <w14:shadow w14:blurRad="38100" w14:dist="25400" w14:dir="5400000" w14:sx="100000" w14:sy="100000" w14:kx="0" w14:ky="0" w14:algn="ctr">
+            <w14:srgbClr w14:val="6E747A">
+              <w14:alpha w14:val="57000"/>
+            </w14:srgbClr>
+          </w14:shadow>
+          <w14:textOutline w14:w="0" w14:cap="flat" w14:cmpd="sng" w14:algn="ctr">
+            <w14:noFill/>
+            <w14:prstDash w14:val="solid"/>
+            <w14:round/>
+          </w14:textOutline>
+        </w:rPr>
+        <w:t>Moq</w:t>
+      </w:r>
+      <w:r>
+        <w:rPr>
+          <w:sz w:val="24"/>
+          <w:szCs w:val="24"/>
+        </w:rPr>
+        <w:t>” kütüphanesinden ve dependency injectionun nimetlerinden faydalandım.</w:t>
+      </w:r>
+    </w:p>
+    <w:p>
+      <w:pPr>
+        <w:pStyle w:val="ListParagraph"/>
+        <w:rPr>
+          <w:sz w:val="28"/>
+          <w:szCs w:val="28"/>
+        </w:rPr>
+      </w:pPr>
+    </w:p>
+    <w:p>
+      <w:pPr>
+        <w:pStyle w:val="ListParagraph"/>
+        <w:numPr>
+          <w:ilvl w:val="0"/>
+          <w:numId w:val="3"/>
+        </w:numPr>
+        <w:rPr>
+          <w:sz w:val="28"/>
+          <w:szCs w:val="28"/>
+        </w:rPr>
+      </w:pPr>
+      <w:r>
+        <w:rPr>
+          <w:sz w:val="28"/>
+          <w:szCs w:val="28"/>
+        </w:rPr>
+        <w:t>Swagger Entegrasyonu</w:t>
+      </w:r>
+    </w:p>
+    <w:p>
+      <w:pPr>
+        <w:pStyle w:val="ListParagraph"/>
+        <w:rPr>
+          <w:sz w:val="28"/>
+          <w:szCs w:val="28"/>
+        </w:rPr>
+      </w:pPr>
+    </w:p>
+    <w:p>
+      <w:pPr>
+        <w:pStyle w:val="ListParagraph"/>
+        <w:rPr>
+          <w:sz w:val="28"/>
+          <w:szCs w:val="28"/>
+        </w:rPr>
+      </w:pPr>
+      <w:r>
+        <w:rPr>
+          <w:sz w:val="24"/>
+          <w:szCs w:val="24"/>
+        </w:rPr>
+        <w:t xml:space="preserve">Yazdığım api end-pointlerini dökümante etmek ve testlerinin kolayca yapılmasını sağlamak için projeme </w:t>
+      </w:r>
+      <w:r>
+        <w:rPr>
+          <w:color w:val="4472C4" w:themeColor="accent1"/>
+          <w:sz w:val="24"/>
+          <w:szCs w:val="24"/>
+          <w14:shadow w14:blurRad="38100" w14:dist="25400" w14:dir="5400000" w14:sx="100000" w14:sy="100000" w14:kx="0" w14:ky="0" w14:algn="ctr">
+            <w14:srgbClr w14:val="6E747A">
+              <w14:alpha w14:val="57000"/>
+            </w14:srgbClr>
+          </w14:shadow>
+          <w14:textOutline w14:w="0" w14:cap="flat" w14:cmpd="sng" w14:algn="ctr">
+            <w14:noFill/>
+            <w14:prstDash w14:val="solid"/>
+            <w14:round/>
+          </w14:textOutline>
+        </w:rPr>
         <w:t>swaggerı</w:t>
       </w:r>
       <w:r>
@@ -1660,6 +1787,944 @@
         </w:rPr>
         <w:t>Projeyi git altyapısını kullanan githuba yükledim.</w:t>
       </w:r>
+      <w:r>
+        <w:rPr>
+          <w:sz w:val="24"/>
+          <w:szCs w:val="24"/>
+        </w:rPr>
+        <w:t xml:space="preserve">Projeye </w:t>
+      </w:r>
+      <w:hyperlink r:id="rId5" w:history="1">
+        <w:r>
+          <w:rPr>
+            <w:rStyle w:val="Hyperlink"/>
+          </w:rPr>
+          <w:t>https://github.com/ahmetunge/dotnet-core-redis-cart-managment</w:t>
+        </w:r>
+      </w:hyperlink>
+      <w:r>
+        <w:t xml:space="preserve"> adresinden ulaşabilirsiniz.</w:t>
+      </w:r>
+    </w:p>
+    <w:p>
+      <w:pPr>
+        <w:pStyle w:val="ListParagraph"/>
+      </w:pPr>
+    </w:p>
+    <w:p>
+      <w:pPr>
+        <w:pStyle w:val="ListParagraph"/>
+      </w:pPr>
+    </w:p>
+    <w:p>
+      <w:pPr>
+        <w:pStyle w:val="ListParagraph"/>
+      </w:pPr>
+    </w:p>
+    <w:p>
+      <w:pPr>
+        <w:pStyle w:val="ListParagraph"/>
+      </w:pPr>
+    </w:p>
+    <w:p>
+      <w:pPr>
+        <w:pStyle w:val="ListParagraph"/>
+      </w:pPr>
+    </w:p>
+    <w:p>
+      <w:pPr>
+        <w:pStyle w:val="ListParagraph"/>
+      </w:pPr>
+    </w:p>
+    <w:p>
+      <w:pPr>
+        <w:pStyle w:val="ListParagraph"/>
+      </w:pPr>
+    </w:p>
+    <w:p>
+      <w:pPr>
+        <w:pStyle w:val="ListParagraph"/>
+      </w:pPr>
+    </w:p>
+    <w:p>
+      <w:pPr>
+        <w:pStyle w:val="ListParagraph"/>
+      </w:pPr>
+    </w:p>
+    <w:p>
+      <w:pPr>
+        <w:pStyle w:val="ListParagraph"/>
+      </w:pPr>
+    </w:p>
+    <w:p>
+      <w:pPr>
+        <w:pStyle w:val="ListParagraph"/>
+      </w:pPr>
+    </w:p>
+    <w:p>
+      <w:pPr>
+        <w:pStyle w:val="ListParagraph"/>
+      </w:pPr>
+    </w:p>
+    <w:p>
+      <w:pPr>
+        <w:pStyle w:val="ListParagraph"/>
+      </w:pPr>
+    </w:p>
+    <w:p>
+      <w:pPr>
+        <w:pStyle w:val="ListParagraph"/>
+      </w:pPr>
+    </w:p>
+    <w:p>
+      <w:pPr>
+        <w:pStyle w:val="ListParagraph"/>
+      </w:pPr>
+    </w:p>
+    <w:p/>
+    <w:p>
+      <w:pPr>
+        <w:pStyle w:val="Subtitle"/>
+        <w:numPr>
+          <w:ilvl w:val="0"/>
+          <w:numId w:val="1"/>
+        </w:numPr>
+        <w:rPr>
+          <w:sz w:val="36"/>
+          <w:szCs w:val="36"/>
+        </w:rPr>
+      </w:pPr>
+      <w:r>
+        <w:rPr>
+          <w:sz w:val="36"/>
+          <w:szCs w:val="36"/>
+        </w:rPr>
+        <w:lastRenderedPageBreak/>
+        <w:t>Uygulamayı Nasıl Çalıştırırsınız?</w:t>
+      </w:r>
+    </w:p>
+    <w:p>
+      <w:pPr>
+        <w:pStyle w:val="ListParagraph"/>
+        <w:numPr>
+          <w:ilvl w:val="0"/>
+          <w:numId w:val="6"/>
+        </w:numPr>
+        <w:rPr>
+          <w:sz w:val="24"/>
+          <w:szCs w:val="24"/>
+        </w:rPr>
+      </w:pPr>
+      <w:r>
+        <w:rPr>
+          <w:sz w:val="28"/>
+          <w:szCs w:val="28"/>
+        </w:rPr>
+        <w:t>Docker ile projeyi çalıştırmak</w:t>
+      </w:r>
+    </w:p>
+    <w:p>
+      <w:pPr>
+        <w:pStyle w:val="ListParagraph"/>
+        <w:rPr>
+          <w:sz w:val="24"/>
+          <w:szCs w:val="24"/>
+        </w:rPr>
+      </w:pPr>
+    </w:p>
+    <w:p>
+      <w:pPr>
+        <w:pStyle w:val="ListParagraph"/>
+        <w:numPr>
+          <w:ilvl w:val="0"/>
+          <w:numId w:val="3"/>
+        </w:numPr>
+        <w:rPr>
+          <w:sz w:val="24"/>
+          <w:szCs w:val="24"/>
+        </w:rPr>
+      </w:pPr>
+      <w:r>
+        <w:rPr>
+          <w:sz w:val="24"/>
+          <w:szCs w:val="24"/>
+        </w:rPr>
+        <w:t>Uygulamayı docker üzerinde çalıştırmak isterseniz öncelikle bilgisayarda docker kurulu olması gerekiyor</w:t>
+      </w:r>
+      <w:r>
+        <w:rPr>
+          <w:sz w:val="24"/>
+          <w:szCs w:val="24"/>
+        </w:rPr>
+        <w:t>.</w:t>
+      </w:r>
+    </w:p>
+    <w:p>
+      <w:pPr>
+        <w:pStyle w:val="ListParagraph"/>
+        <w:numPr>
+          <w:ilvl w:val="0"/>
+          <w:numId w:val="3"/>
+        </w:numPr>
+        <w:rPr>
+          <w:sz w:val="24"/>
+          <w:szCs w:val="24"/>
+        </w:rPr>
+      </w:pPr>
+      <w:r>
+        <w:rPr>
+          <w:sz w:val="24"/>
+          <w:szCs w:val="24"/>
+        </w:rPr>
+        <w:t>Docker çalışıyorsa proje içerisine gelip “cmd” ekranında docker-compose up komutunu çalıştırmanız yeterli olacaktır.</w:t>
+      </w:r>
+    </w:p>
+    <w:p>
+      <w:pPr>
+        <w:pStyle w:val="ListParagraph"/>
+        <w:numPr>
+          <w:ilvl w:val="0"/>
+          <w:numId w:val="3"/>
+        </w:numPr>
+        <w:rPr>
+          <w:sz w:val="24"/>
+          <w:szCs w:val="24"/>
+        </w:rPr>
+      </w:pPr>
+      <w:r>
+        <w:rPr>
+          <w:sz w:val="24"/>
+          <w:szCs w:val="24"/>
+        </w:rPr>
+        <w:t>Bu uygulamayı 1907 portundan, redisi 6379 portundan ayağa kaldıracaktır.</w:t>
+      </w:r>
+    </w:p>
+    <w:p>
+      <w:pPr>
+        <w:pStyle w:val="ListParagraph"/>
+        <w:numPr>
+          <w:ilvl w:val="0"/>
+          <w:numId w:val="3"/>
+        </w:numPr>
+        <w:rPr>
+          <w:sz w:val="24"/>
+          <w:szCs w:val="24"/>
+        </w:rPr>
+      </w:pPr>
+      <w:r>
+        <w:rPr>
+          <w:color w:val="FFC000"/>
+          <w:sz w:val="24"/>
+          <w:szCs w:val="24"/>
+        </w:rPr>
+        <w:t>RunApi</w:t>
+      </w:r>
+      <w:r>
+        <w:rPr>
+          <w:sz w:val="24"/>
+          <w:szCs w:val="24"/>
+        </w:rPr>
+        <w:t>(</w:t>
+      </w:r>
+      <w:hyperlink r:id="rId6" w:history="1">
+        <w:r>
+          <w:rPr>
+            <w:rStyle w:val="Hyperlink"/>
+          </w:rPr>
+          <w:t>http://localhost:1907/swagger</w:t>
+        </w:r>
+      </w:hyperlink>
+      <w:r>
+        <w:rPr>
+          <w:sz w:val="24"/>
+          <w:szCs w:val="24"/>
+        </w:rPr>
+        <w:t>)</w:t>
+      </w:r>
+      <w:r>
+        <w:rPr>
+          <w:sz w:val="24"/>
+          <w:szCs w:val="24"/>
+        </w:rPr>
+        <w:t>;</w:t>
+      </w:r>
+    </w:p>
+    <w:p>
+      <w:pPr>
+        <w:pStyle w:val="ListParagraph"/>
+      </w:pPr>
+    </w:p>
+    <w:p>
+      <w:pPr>
+        <w:pStyle w:val="ListParagraph"/>
+        <w:numPr>
+          <w:ilvl w:val="0"/>
+          <w:numId w:val="6"/>
+        </w:numPr>
+        <w:rPr>
+          <w:sz w:val="24"/>
+          <w:szCs w:val="24"/>
+        </w:rPr>
+      </w:pPr>
+      <w:r>
+        <w:rPr>
+          <w:sz w:val="24"/>
+          <w:szCs w:val="24"/>
+        </w:rPr>
+        <w:t>Docker olamadan projeyi çalıştırmak</w:t>
+      </w:r>
+    </w:p>
+    <w:p>
+      <w:pPr>
+        <w:pStyle w:val="ListParagraph"/>
+        <w:rPr>
+          <w:sz w:val="24"/>
+          <w:szCs w:val="24"/>
+        </w:rPr>
+      </w:pPr>
+    </w:p>
+    <w:p>
+      <w:pPr>
+        <w:pStyle w:val="ListParagraph"/>
+        <w:numPr>
+          <w:ilvl w:val="0"/>
+          <w:numId w:val="3"/>
+        </w:numPr>
+        <w:rPr>
+          <w:sz w:val="24"/>
+          <w:szCs w:val="24"/>
+        </w:rPr>
+      </w:pPr>
+      <w:r>
+        <w:rPr>
+          <w:sz w:val="24"/>
+          <w:szCs w:val="24"/>
+        </w:rPr>
+        <w:t xml:space="preserve">Eğer docker olamadan projeyi çalıştırmak isterseniz. Redisi lokal ortama kurmalı ve </w:t>
+      </w:r>
+      <w:r>
+        <w:rPr>
+          <w:sz w:val="24"/>
+          <w:szCs w:val="24"/>
+        </w:rPr>
+        <w:t>appsettings.Development.json</w:t>
+      </w:r>
+      <w:r>
+        <w:rPr>
+          <w:sz w:val="24"/>
+          <w:szCs w:val="24"/>
+        </w:rPr>
+        <w:t xml:space="preserve">  içerisinde portu doğru bir şekilde vermelisiniz.</w:t>
+      </w:r>
+    </w:p>
+    <w:p>
+      <w:pPr>
+        <w:pStyle w:val="ListParagraph"/>
+        <w:numPr>
+          <w:ilvl w:val="0"/>
+          <w:numId w:val="3"/>
+        </w:numPr>
+        <w:rPr>
+          <w:sz w:val="24"/>
+          <w:szCs w:val="24"/>
+        </w:rPr>
+      </w:pPr>
+      <w:r>
+        <w:rPr>
+          <w:sz w:val="24"/>
+          <w:szCs w:val="24"/>
+        </w:rPr>
+        <w:t>Src içerisindeki Api dosya yoluna gelip dotnet run çalıştırmanız yeterli olacaktır.</w:t>
+      </w:r>
+    </w:p>
+    <w:p>
+      <w:pPr>
+        <w:pStyle w:val="ListParagraph"/>
+        <w:numPr>
+          <w:ilvl w:val="0"/>
+          <w:numId w:val="3"/>
+        </w:numPr>
+        <w:rPr>
+          <w:sz w:val="24"/>
+          <w:szCs w:val="24"/>
+        </w:rPr>
+      </w:pPr>
+      <w:r>
+        <w:rPr>
+          <w:sz w:val="24"/>
+          <w:szCs w:val="24"/>
+        </w:rPr>
+        <w:t>Bu yapılanlar projeyi 5000 portunda çalıştıracaktır.</w:t>
+      </w:r>
+    </w:p>
+    <w:p>
+      <w:pPr>
+        <w:pStyle w:val="ListParagraph"/>
+        <w:numPr>
+          <w:ilvl w:val="0"/>
+          <w:numId w:val="3"/>
+        </w:numPr>
+        <w:rPr>
+          <w:sz w:val="24"/>
+          <w:szCs w:val="24"/>
+        </w:rPr>
+      </w:pPr>
+      <w:r>
+        <w:rPr>
+          <w:color w:val="FFC000"/>
+          <w:sz w:val="24"/>
+          <w:szCs w:val="24"/>
+        </w:rPr>
+        <w:t>RunApi</w:t>
+      </w:r>
+      <w:r>
+        <w:rPr>
+          <w:sz w:val="24"/>
+          <w:szCs w:val="24"/>
+        </w:rPr>
+        <w:t>(</w:t>
+      </w:r>
+      <w:hyperlink r:id="rId7" w:history="1">
+        <w:r>
+          <w:rPr>
+            <w:rStyle w:val="Hyperlink"/>
+          </w:rPr>
+          <w:t>http://localhost:</w:t>
+        </w:r>
+        <w:r>
+          <w:rPr>
+            <w:rStyle w:val="Hyperlink"/>
+          </w:rPr>
+          <w:t>5000</w:t>
+        </w:r>
+        <w:r>
+          <w:rPr>
+            <w:rStyle w:val="Hyperlink"/>
+          </w:rPr>
+          <w:t>/swagger</w:t>
+        </w:r>
+      </w:hyperlink>
+      <w:r>
+        <w:rPr>
+          <w:sz w:val="24"/>
+          <w:szCs w:val="24"/>
+        </w:rPr>
+        <w:t>)</w:t>
+      </w:r>
+    </w:p>
+    <w:p>
+      <w:pPr>
+        <w:pStyle w:val="ListParagraph"/>
+        <w:numPr>
+          <w:ilvl w:val="0"/>
+          <w:numId w:val="3"/>
+        </w:numPr>
+        <w:rPr>
+          <w:b/>
+          <w:bCs/>
+          <w:color w:val="FF0000"/>
+          <w:sz w:val="24"/>
+          <w:szCs w:val="24"/>
+        </w:rPr>
+      </w:pPr>
+      <w:r>
+        <w:rPr>
+          <w:b/>
+          <w:bCs/>
+          <w:color w:val="FF0000"/>
+          <w:sz w:val="24"/>
+          <w:szCs w:val="24"/>
+        </w:rPr>
+        <w:t>NOT: Bu yazdıklarımı bildiğinize eminim projeyi hızlı çalıştırabilmek için yukarıdakileri not düştüm. Lütfen beni yanlış anlamayın.</w:t>
+      </w:r>
+    </w:p>
+    <w:p>
+      <w:pPr>
+        <w:pStyle w:val="ListParagraph"/>
+        <w:rPr>
+          <w:sz w:val="24"/>
+          <w:szCs w:val="24"/>
+        </w:rPr>
+      </w:pPr>
+    </w:p>
+    <w:p>
+      <w:pPr>
+        <w:pStyle w:val="ListParagraph"/>
+        <w:rPr>
+          <w:sz w:val="24"/>
+          <w:szCs w:val="24"/>
+        </w:rPr>
+      </w:pPr>
+      <w:r>
+        <w:rPr>
+          <w:color w:val="0070C0"/>
+          <w:sz w:val="24"/>
+          <w:szCs w:val="24"/>
+        </w:rPr>
+        <w:t xml:space="preserve">public </w:t>
+      </w:r>
+      <w:r>
+        <w:rPr>
+          <w:color w:val="70AD47" w:themeColor="accent6"/>
+          <w:sz w:val="24"/>
+          <w:szCs w:val="24"/>
+        </w:rPr>
+        <w:t xml:space="preserve">string </w:t>
+      </w:r>
+      <w:r>
+        <w:rPr>
+          <w:color w:val="FFC000"/>
+          <w:sz w:val="24"/>
+          <w:szCs w:val="24"/>
+        </w:rPr>
+        <w:t>RunApi</w:t>
+      </w:r>
+      <w:r>
+        <w:rPr>
+          <w:sz w:val="24"/>
+          <w:szCs w:val="24"/>
+        </w:rPr>
+        <w:t>(</w:t>
+      </w:r>
+      <w:r>
+        <w:rPr>
+          <w:color w:val="70AD47" w:themeColor="accent6"/>
+          <w:sz w:val="24"/>
+          <w:szCs w:val="24"/>
+        </w:rPr>
+        <w:t xml:space="preserve">string </w:t>
+      </w:r>
+      <w:r>
+        <w:rPr>
+          <w:color w:val="8EAADB" w:themeColor="accent1" w:themeTint="99"/>
+          <w:sz w:val="24"/>
+          <w:szCs w:val="24"/>
+        </w:rPr>
+        <w:t xml:space="preserve">url </w:t>
+      </w:r>
+      <w:r>
+        <w:rPr>
+          <w:sz w:val="24"/>
+          <w:szCs w:val="24"/>
+        </w:rPr>
+        <w:t>) {</w:t>
+      </w:r>
+    </w:p>
+    <w:p>
+      <w:pPr>
+        <w:pStyle w:val="ListParagraph"/>
+        <w:rPr>
+          <w:sz w:val="24"/>
+          <w:szCs w:val="24"/>
+        </w:rPr>
+      </w:pPr>
+      <w:r>
+        <w:rPr>
+          <w:sz w:val="24"/>
+          <w:szCs w:val="24"/>
+        </w:rPr>
+        <w:t xml:space="preserve">       </w:t>
+      </w:r>
+      <w:r>
+        <w:rPr>
+          <w:color w:val="FF6699"/>
+          <w:sz w:val="24"/>
+          <w:szCs w:val="24"/>
+        </w:rPr>
+        <w:t>return</w:t>
+      </w:r>
+      <w:r>
+        <w:rPr>
+          <w:sz w:val="24"/>
+          <w:szCs w:val="24"/>
+        </w:rPr>
+        <w:t xml:space="preserve">  “</w:t>
+      </w:r>
+      <w:r>
+        <w:rPr>
+          <w:sz w:val="24"/>
+          <w:szCs w:val="24"/>
+        </w:rPr>
+        <w:t xml:space="preserve">Uygulama çalıştıktan sonra </w:t>
+      </w:r>
+      <w:r>
+        <w:rPr>
+          <w:color w:val="8EAADB" w:themeColor="accent1" w:themeTint="99"/>
+          <w:sz w:val="24"/>
+          <w:szCs w:val="24"/>
+        </w:rPr>
+        <w:t>url</w:t>
+      </w:r>
+      <w:r>
+        <w:rPr>
+          <w:color w:val="8EAADB" w:themeColor="accent1" w:themeTint="99"/>
+        </w:rPr>
+        <w:t xml:space="preserve"> </w:t>
+      </w:r>
+      <w:r>
+        <w:t>ile api ve end-pointlerine ulaşabilir ve testlerini yapabilirsiniz. Alternatif olarak Postman üzerinden de testler yapılabilir. Bunun için src içerisinde paylaşmış olduğum postman dosyalarını import etmeniz yeterli olacaktır.</w:t>
+      </w:r>
+      <w:r>
+        <w:rPr>
+          <w:sz w:val="24"/>
+          <w:szCs w:val="24"/>
+        </w:rPr>
+        <w:t>”;</w:t>
+      </w:r>
+    </w:p>
+    <w:p>
+      <w:pPr>
+        <w:pStyle w:val="ListParagraph"/>
+        <w:rPr>
+          <w:sz w:val="24"/>
+          <w:szCs w:val="24"/>
+        </w:rPr>
+      </w:pPr>
+    </w:p>
+    <w:p>
+      <w:pPr>
+        <w:pStyle w:val="ListParagraph"/>
+        <w:rPr>
+          <w:sz w:val="24"/>
+          <w:szCs w:val="24"/>
+        </w:rPr>
+      </w:pPr>
+      <w:r>
+        <w:rPr>
+          <w:sz w:val="24"/>
+          <w:szCs w:val="24"/>
+        </w:rPr>
+        <w:t>}</w:t>
+      </w:r>
+    </w:p>
+    <w:p>
+      <w:pPr>
+        <w:pStyle w:val="Subtitle"/>
+        <w:numPr>
+          <w:ilvl w:val="0"/>
+          <w:numId w:val="1"/>
+        </w:numPr>
+        <w:rPr>
+          <w:sz w:val="36"/>
+          <w:szCs w:val="36"/>
+        </w:rPr>
+      </w:pPr>
+      <w:r>
+        <w:rPr>
+          <w:sz w:val="36"/>
+          <w:szCs w:val="36"/>
+        </w:rPr>
+        <w:t>Faydalandığım Kaynaklar ve Kişiler</w:t>
+      </w:r>
+    </w:p>
+    <w:p>
+      <w:pPr>
+        <w:pStyle w:val="ListParagraph"/>
+        <w:numPr>
+          <w:ilvl w:val="0"/>
+          <w:numId w:val="3"/>
+        </w:numPr>
+        <w:rPr>
+          <w:sz w:val="24"/>
+          <w:szCs w:val="24"/>
+        </w:rPr>
+      </w:pPr>
+      <w:hyperlink r:id="rId8" w:history="1">
+        <w:r>
+          <w:rPr>
+            <w:rStyle w:val="Hyperlink"/>
+          </w:rPr>
+          <w:t>https://stackoverflow.com/</w:t>
+        </w:r>
+      </w:hyperlink>
+      <w:r>
+        <w:rPr>
+          <w:sz w:val="24"/>
+          <w:szCs w:val="24"/>
+        </w:rPr>
+        <w:t xml:space="preserve">  </w:t>
+      </w:r>
+    </w:p>
+    <w:p>
+      <w:pPr>
+        <w:pStyle w:val="ListParagraph"/>
+        <w:numPr>
+          <w:ilvl w:val="0"/>
+          <w:numId w:val="3"/>
+        </w:numPr>
+        <w:rPr>
+          <w:sz w:val="24"/>
+          <w:szCs w:val="24"/>
+        </w:rPr>
+      </w:pPr>
+      <w:hyperlink r:id="rId9" w:history="1">
+        <w:r>
+          <w:rPr>
+            <w:rStyle w:val="Hyperlink"/>
+          </w:rPr>
+          <w:t>https://www.nuget.org/</w:t>
+        </w:r>
+      </w:hyperlink>
+      <w:r>
+        <w:rPr>
+          <w:sz w:val="24"/>
+          <w:szCs w:val="24"/>
+        </w:rPr>
+        <w:t xml:space="preserve"> </w:t>
+      </w:r>
+    </w:p>
+    <w:p>
+      <w:pPr>
+        <w:pStyle w:val="ListParagraph"/>
+        <w:numPr>
+          <w:ilvl w:val="0"/>
+          <w:numId w:val="3"/>
+        </w:numPr>
+        <w:rPr>
+          <w:sz w:val="24"/>
+          <w:szCs w:val="24"/>
+        </w:rPr>
+      </w:pPr>
+      <w:hyperlink r:id="rId10" w:history="1">
+        <w:r>
+          <w:rPr>
+            <w:rStyle w:val="Hyperlink"/>
+          </w:rPr>
+          <w:t>https://www.udemy.com/</w:t>
+        </w:r>
+      </w:hyperlink>
+    </w:p>
+    <w:p>
+      <w:pPr>
+        <w:pStyle w:val="ListParagraph"/>
+        <w:numPr>
+          <w:ilvl w:val="0"/>
+          <w:numId w:val="3"/>
+        </w:numPr>
+        <w:rPr>
+          <w:rStyle w:val="Hyperlink"/>
+          <w:color w:val="auto"/>
+          <w:sz w:val="24"/>
+          <w:szCs w:val="24"/>
+          <w:u w:val="none"/>
+        </w:rPr>
+      </w:pPr>
+      <w:hyperlink r:id="rId11" w:history="1">
+        <w:r>
+          <w:rPr>
+            <w:rStyle w:val="Hyperlink"/>
+          </w:rPr>
+          <w:t>https://github.com/</w:t>
+        </w:r>
+      </w:hyperlink>
+    </w:p>
+    <w:p>
+      <w:pPr>
+        <w:pStyle w:val="ListParagraph"/>
+        <w:numPr>
+          <w:ilvl w:val="0"/>
+          <w:numId w:val="3"/>
+        </w:numPr>
+        <w:rPr>
+          <w:sz w:val="24"/>
+          <w:szCs w:val="24"/>
+        </w:rPr>
+      </w:pPr>
+      <w:hyperlink r:id="rId12" w:history="1">
+        <w:r>
+          <w:rPr>
+            <w:rStyle w:val="Hyperlink"/>
+          </w:rPr>
+          <w:t>https://automapper.org/</w:t>
+        </w:r>
+      </w:hyperlink>
+    </w:p>
+    <w:p>
+      <w:pPr>
+        <w:pStyle w:val="ListParagraph"/>
+        <w:numPr>
+          <w:ilvl w:val="0"/>
+          <w:numId w:val="3"/>
+        </w:numPr>
+        <w:rPr>
+          <w:sz w:val="24"/>
+          <w:szCs w:val="24"/>
+        </w:rPr>
+      </w:pPr>
+      <w:hyperlink r:id="rId13" w:history="1">
+        <w:r>
+          <w:rPr>
+            <w:rStyle w:val="Hyperlink"/>
+          </w:rPr>
+          <w:t>https://fluentvalidation.net/</w:t>
+        </w:r>
+      </w:hyperlink>
+    </w:p>
+    <w:p>
+      <w:pPr>
+        <w:pStyle w:val="ListParagraph"/>
+        <w:numPr>
+          <w:ilvl w:val="0"/>
+          <w:numId w:val="3"/>
+        </w:numPr>
+        <w:rPr>
+          <w:sz w:val="24"/>
+          <w:szCs w:val="24"/>
+        </w:rPr>
+      </w:pPr>
+      <w:hyperlink r:id="rId14" w:history="1">
+        <w:r>
+          <w:rPr>
+            <w:rStyle w:val="Hyperlink"/>
+          </w:rPr>
+          <w:t>https://www.docker.com/</w:t>
+        </w:r>
+      </w:hyperlink>
+    </w:p>
+    <w:p>
+      <w:pPr>
+        <w:pStyle w:val="ListParagraph"/>
+        <w:numPr>
+          <w:ilvl w:val="0"/>
+          <w:numId w:val="3"/>
+        </w:numPr>
+        <w:rPr>
+          <w:sz w:val="24"/>
+          <w:szCs w:val="24"/>
+        </w:rPr>
+      </w:pPr>
+      <w:hyperlink r:id="rId15" w:history="1">
+        <w:r>
+          <w:rPr>
+            <w:rStyle w:val="Hyperlink"/>
+          </w:rPr>
+          <w:t>https://redis.io/</w:t>
+        </w:r>
+      </w:hyperlink>
+    </w:p>
+    <w:p>
+      <w:pPr>
+        <w:pStyle w:val="ListParagraph"/>
+        <w:numPr>
+          <w:ilvl w:val="0"/>
+          <w:numId w:val="3"/>
+        </w:numPr>
+        <w:rPr>
+          <w:sz w:val="24"/>
+          <w:szCs w:val="24"/>
+        </w:rPr>
+      </w:pPr>
+      <w:r>
+        <w:rPr>
+          <w:sz w:val="24"/>
+          <w:szCs w:val="24"/>
+        </w:rPr>
+        <w:t>Neil Cummings</w:t>
+      </w:r>
+    </w:p>
+    <w:p>
+      <w:pPr>
+        <w:pStyle w:val="ListParagraph"/>
+        <w:numPr>
+          <w:ilvl w:val="0"/>
+          <w:numId w:val="3"/>
+        </w:numPr>
+        <w:rPr>
+          <w:sz w:val="24"/>
+          <w:szCs w:val="24"/>
+        </w:rPr>
+      </w:pPr>
+      <w:r>
+        <w:rPr>
+          <w:sz w:val="24"/>
+          <w:szCs w:val="24"/>
+        </w:rPr>
+        <w:t>M</w:t>
+      </w:r>
+      <w:r>
+        <w:rPr>
+          <w:sz w:val="24"/>
+          <w:szCs w:val="24"/>
+        </w:rPr>
+        <w:t xml:space="preserve">aximilian </w:t>
+      </w:r>
+      <w:r>
+        <w:rPr>
+          <w:sz w:val="24"/>
+          <w:szCs w:val="24"/>
+        </w:rPr>
+        <w:t>S</w:t>
+      </w:r>
+      <w:r>
+        <w:rPr>
+          <w:sz w:val="24"/>
+          <w:szCs w:val="24"/>
+        </w:rPr>
+        <w:t>chwarzmüller</w:t>
+      </w:r>
+    </w:p>
+    <w:p>
+      <w:pPr>
+        <w:pStyle w:val="ListParagraph"/>
+        <w:numPr>
+          <w:ilvl w:val="0"/>
+          <w:numId w:val="3"/>
+        </w:numPr>
+        <w:rPr>
+          <w:sz w:val="24"/>
+          <w:szCs w:val="24"/>
+        </w:rPr>
+      </w:pPr>
+      <w:r>
+        <w:rPr>
+          <w:sz w:val="24"/>
+          <w:szCs w:val="24"/>
+        </w:rPr>
+        <w:t>Geçmişte yaptığım projeler (Ahmet Ünge)</w:t>
+      </w:r>
+    </w:p>
+    <w:p>
+      <w:pPr>
+        <w:pStyle w:val="ListParagraph"/>
+        <w:numPr>
+          <w:ilvl w:val="0"/>
+          <w:numId w:val="3"/>
+        </w:numPr>
+        <w:rPr>
+          <w:sz w:val="24"/>
+          <w:szCs w:val="24"/>
+        </w:rPr>
+      </w:pPr>
+      <w:r>
+        <w:rPr>
+          <w:sz w:val="24"/>
+          <w:szCs w:val="24"/>
+        </w:rPr>
+        <w:t>Engin Demiroğ</w:t>
+      </w:r>
+    </w:p>
+    <w:p>
+      <w:pPr>
+        <w:pStyle w:val="ListParagraph"/>
+        <w:rPr>
+          <w:sz w:val="24"/>
+          <w:szCs w:val="24"/>
+        </w:rPr>
+      </w:pPr>
+    </w:p>
+    <w:p>
+      <w:pPr>
+        <w:pStyle w:val="ListParagraph"/>
+        <w:rPr>
+          <w:sz w:val="24"/>
+          <w:szCs w:val="24"/>
+        </w:rPr>
+      </w:pPr>
+    </w:p>
+    <w:p>
+      <w:pPr>
+        <w:pStyle w:val="ListParagraph"/>
+      </w:pPr>
     </w:p>
     <w:p>
       <w:pPr>
@@ -1829,6 +2894,205 @@
     </w:lvl>
   </w:abstractNum>
   <w:abstractNum w:abstractNumId="1" w15:restartNumberingAfterBreak="0">
+    <w:nsid w:val="2DFF3F31"/>
+    <w:multiLevelType w:val="hybridMultilevel"/>
+    <w:tmpl w:val="1958A31C"/>
+    <w:lvl w:ilvl="0" w:tplc="041F0011">
+      <w:start w:val="1"/>
+      <w:numFmt w:val="decimal"/>
+      <w:lvlText w:val="%1)"/>
+      <w:lvlJc w:val="left"/>
+      <w:pPr>
+        <w:ind w:left="720" w:hanging="360"/>
+      </w:pPr>
+    </w:lvl>
+    <w:lvl w:ilvl="1" w:tplc="041F0019" w:tentative="1">
+      <w:start w:val="1"/>
+      <w:numFmt w:val="lowerLetter"/>
+      <w:lvlText w:val="%2."/>
+      <w:lvlJc w:val="left"/>
+      <w:pPr>
+        <w:ind w:left="1440" w:hanging="360"/>
+      </w:pPr>
+    </w:lvl>
+    <w:lvl w:ilvl="2" w:tplc="041F001B" w:tentative="1">
+      <w:start w:val="1"/>
+      <w:numFmt w:val="lowerRoman"/>
+      <w:lvlText w:val="%3."/>
+      <w:lvlJc w:val="right"/>
+      <w:pPr>
+        <w:ind w:left="2160" w:hanging="180"/>
+      </w:pPr>
+    </w:lvl>
+    <w:lvl w:ilvl="3" w:tplc="041F000F" w:tentative="1">
+      <w:start w:val="1"/>
+      <w:numFmt w:val="decimal"/>
+      <w:lvlText w:val="%4."/>
+      <w:lvlJc w:val="left"/>
+      <w:pPr>
+        <w:ind w:left="2880" w:hanging="360"/>
+      </w:pPr>
+    </w:lvl>
+    <w:lvl w:ilvl="4" w:tplc="041F0019" w:tentative="1">
+      <w:start w:val="1"/>
+      <w:numFmt w:val="lowerLetter"/>
+      <w:lvlText w:val="%5."/>
+      <w:lvlJc w:val="left"/>
+      <w:pPr>
+        <w:ind w:left="3600" w:hanging="360"/>
+      </w:pPr>
+    </w:lvl>
+    <w:lvl w:ilvl="5" w:tplc="041F001B" w:tentative="1">
+      <w:start w:val="1"/>
+      <w:numFmt w:val="lowerRoman"/>
+      <w:lvlText w:val="%6."/>
+      <w:lvlJc w:val="right"/>
+      <w:pPr>
+        <w:ind w:left="4320" w:hanging="180"/>
+      </w:pPr>
+    </w:lvl>
+    <w:lvl w:ilvl="6" w:tplc="041F000F" w:tentative="1">
+      <w:start w:val="1"/>
+      <w:numFmt w:val="decimal"/>
+      <w:lvlText w:val="%7."/>
+      <w:lvlJc w:val="left"/>
+      <w:pPr>
+        <w:ind w:left="5040" w:hanging="360"/>
+      </w:pPr>
+    </w:lvl>
+    <w:lvl w:ilvl="7" w:tplc="041F0019" w:tentative="1">
+      <w:start w:val="1"/>
+      <w:numFmt w:val="lowerLetter"/>
+      <w:lvlText w:val="%8."/>
+      <w:lvlJc w:val="left"/>
+      <w:pPr>
+        <w:ind w:left="5760" w:hanging="360"/>
+      </w:pPr>
+    </w:lvl>
+    <w:lvl w:ilvl="8" w:tplc="041F001B" w:tentative="1">
+      <w:start w:val="1"/>
+      <w:numFmt w:val="lowerRoman"/>
+      <w:lvlText w:val="%9."/>
+      <w:lvlJc w:val="right"/>
+      <w:pPr>
+        <w:ind w:left="6480" w:hanging="180"/>
+      </w:pPr>
+    </w:lvl>
+  </w:abstractNum>
+  <w:abstractNum w:abstractNumId="2" w15:restartNumberingAfterBreak="0">
+    <w:nsid w:val="3B8D593B"/>
+    <w:multiLevelType w:val="hybridMultilevel"/>
+    <w:tmpl w:val="3018747E"/>
+    <w:lvl w:ilvl="0" w:tplc="041F0011">
+      <w:start w:val="1"/>
+      <w:numFmt w:val="decimal"/>
+      <w:lvlText w:val="%1)"/>
+      <w:lvlJc w:val="left"/>
+      <w:pPr>
+        <w:ind w:left="720" w:hanging="360"/>
+      </w:pPr>
+      <w:rPr>
+        <w:rFonts w:hint="default"/>
+      </w:rPr>
+    </w:lvl>
+    <w:lvl w:ilvl="1" w:tplc="041F0003" w:tentative="1">
+      <w:start w:val="1"/>
+      <w:numFmt w:val="bullet"/>
+      <w:lvlText w:val="o"/>
+      <w:lvlJc w:val="left"/>
+      <w:pPr>
+        <w:ind w:left="1440" w:hanging="360"/>
+      </w:pPr>
+      <w:rPr>
+        <w:rFonts w:ascii="Courier New" w:hAnsi="Courier New" w:cs="Courier New" w:hint="default"/>
+      </w:rPr>
+    </w:lvl>
+    <w:lvl w:ilvl="2" w:tplc="041F0005" w:tentative="1">
+      <w:start w:val="1"/>
+      <w:numFmt w:val="bullet"/>
+      <w:lvlText w:val=""/>
+      <w:lvlJc w:val="left"/>
+      <w:pPr>
+        <w:ind w:left="2160" w:hanging="360"/>
+      </w:pPr>
+      <w:rPr>
+        <w:rFonts w:ascii="Wingdings" w:hAnsi="Wingdings" w:hint="default"/>
+      </w:rPr>
+    </w:lvl>
+    <w:lvl w:ilvl="3" w:tplc="041F0001" w:tentative="1">
+      <w:start w:val="1"/>
+      <w:numFmt w:val="bullet"/>
+      <w:lvlText w:val=""/>
+      <w:lvlJc w:val="left"/>
+      <w:pPr>
+        <w:ind w:left="2880" w:hanging="360"/>
+      </w:pPr>
+      <w:rPr>
+        <w:rFonts w:ascii="Symbol" w:hAnsi="Symbol" w:hint="default"/>
+      </w:rPr>
+    </w:lvl>
+    <w:lvl w:ilvl="4" w:tplc="041F0003" w:tentative="1">
+      <w:start w:val="1"/>
+      <w:numFmt w:val="bullet"/>
+      <w:lvlText w:val="o"/>
+      <w:lvlJc w:val="left"/>
+      <w:pPr>
+        <w:ind w:left="3600" w:hanging="360"/>
+      </w:pPr>
+      <w:rPr>
+        <w:rFonts w:ascii="Courier New" w:hAnsi="Courier New" w:cs="Courier New" w:hint="default"/>
+      </w:rPr>
+    </w:lvl>
+    <w:lvl w:ilvl="5" w:tplc="041F0005" w:tentative="1">
+      <w:start w:val="1"/>
+      <w:numFmt w:val="bullet"/>
+      <w:lvlText w:val=""/>
+      <w:lvlJc w:val="left"/>
+      <w:pPr>
+        <w:ind w:left="4320" w:hanging="360"/>
+      </w:pPr>
+      <w:rPr>
+        <w:rFonts w:ascii="Wingdings" w:hAnsi="Wingdings" w:hint="default"/>
+      </w:rPr>
+    </w:lvl>
+    <w:lvl w:ilvl="6" w:tplc="041F0001" w:tentative="1">
+      <w:start w:val="1"/>
+      <w:numFmt w:val="bullet"/>
+      <w:lvlText w:val=""/>
+      <w:lvlJc w:val="left"/>
+      <w:pPr>
+        <w:ind w:left="5040" w:hanging="360"/>
+      </w:pPr>
+      <w:rPr>
+        <w:rFonts w:ascii="Symbol" w:hAnsi="Symbol" w:hint="default"/>
+      </w:rPr>
+    </w:lvl>
+    <w:lvl w:ilvl="7" w:tplc="041F0003" w:tentative="1">
+      <w:start w:val="1"/>
+      <w:numFmt w:val="bullet"/>
+      <w:lvlText w:val="o"/>
+      <w:lvlJc w:val="left"/>
+      <w:pPr>
+        <w:ind w:left="5760" w:hanging="360"/>
+      </w:pPr>
+      <w:rPr>
+        <w:rFonts w:ascii="Courier New" w:hAnsi="Courier New" w:cs="Courier New" w:hint="default"/>
+      </w:rPr>
+    </w:lvl>
+    <w:lvl w:ilvl="8" w:tplc="041F0005" w:tentative="1">
+      <w:start w:val="1"/>
+      <w:numFmt w:val="bullet"/>
+      <w:lvlText w:val=""/>
+      <w:lvlJc w:val="left"/>
+      <w:pPr>
+        <w:ind w:left="6480" w:hanging="360"/>
+      </w:pPr>
+      <w:rPr>
+        <w:rFonts w:ascii="Wingdings" w:hAnsi="Wingdings" w:hint="default"/>
+      </w:rPr>
+    </w:lvl>
+  </w:abstractNum>
+  <w:abstractNum w:abstractNumId="3" w15:restartNumberingAfterBreak="0">
     <w:nsid w:val="53ED7665"/>
     <w:multiLevelType w:val="hybridMultilevel"/>
     <w:tmpl w:val="99EC7F8A"/>
@@ -1914,7 +3178,7 @@
       </w:pPr>
     </w:lvl>
   </w:abstractNum>
-  <w:abstractNum w:abstractNumId="2" w15:restartNumberingAfterBreak="0">
+  <w:abstractNum w:abstractNumId="4" w15:restartNumberingAfterBreak="0">
     <w:nsid w:val="638D701E"/>
     <w:multiLevelType w:val="hybridMultilevel"/>
     <w:tmpl w:val="26BA2998"/>
@@ -2000,10 +3264,10 @@
       </w:pPr>
     </w:lvl>
   </w:abstractNum>
-  <w:abstractNum w:abstractNumId="3" w15:restartNumberingAfterBreak="0">
+  <w:abstractNum w:abstractNumId="5" w15:restartNumberingAfterBreak="0">
     <w:nsid w:val="70D61B17"/>
     <w:multiLevelType w:val="hybridMultilevel"/>
-    <w:tmpl w:val="7A104DAC"/>
+    <w:tmpl w:val="FB4415EA"/>
     <w:lvl w:ilvl="0" w:tplc="041F0001">
       <w:start w:val="1"/>
       <w:numFmt w:val="bullet"/>
@@ -2114,16 +3378,22 @@
     </w:lvl>
   </w:abstractNum>
   <w:num w:numId="1">
-    <w:abstractNumId w:val="2"/>
+    <w:abstractNumId w:val="4"/>
   </w:num>
   <w:num w:numId="2">
     <w:abstractNumId w:val="0"/>
   </w:num>
   <w:num w:numId="3">
+    <w:abstractNumId w:val="5"/>
+  </w:num>
+  <w:num w:numId="4">
     <w:abstractNumId w:val="3"/>
   </w:num>
-  <w:num w:numId="4">
+  <w:num w:numId="5">
     <w:abstractNumId w:val="1"/>
+  </w:num>
+  <w:num w:numId="6">
+    <w:abstractNumId w:val="2"/>
   </w:num>
 </w:numbering>
 </file>
@@ -2634,12 +3904,23 @@
     <w:name w:val="Hyperlink"/>
     <w:basedOn w:val="DefaultParagraphFont"/>
     <w:uiPriority w:val="99"/>
-    <w:semiHidden/>
     <w:unhideWhenUsed/>
     <w:rsid w:val="00A25A47"/>
     <w:rPr>
       <w:color w:val="0000FF"/>
       <w:u w:val="single"/>
+    </w:rPr>
+  </w:style>
+  <w:style w:type="character" w:styleId="UnresolvedMention">
+    <w:name w:val="Unresolved Mention"/>
+    <w:basedOn w:val="DefaultParagraphFont"/>
+    <w:uiPriority w:val="99"/>
+    <w:semiHidden/>
+    <w:unhideWhenUsed/>
+    <w:rsid w:val="00DD1B43"/>
+    <w:rPr>
+      <w:color w:val="605E5C"/>
+      <w:shd w:val="clear" w:color="auto" w:fill="E1DFDD"/>
     </w:rPr>
   </w:style>
 </w:styles>

</xml_diff>